<commit_message>
Basics of return auth
</commit_message>
<xml_diff>
--- a/transactional/documentation/order-backorder-template.docx
+++ b/transactional/documentation/order-backorder-template.docx
@@ -43,6 +43,14 @@
         </w:rPr>
         <w:t>Template</w:t>
       </w:r>
+      <w:r>
+        <w:rPr>
+          <w:b/>
+          <w:sz w:val="32"/>
+          <w:szCs w:val="32"/>
+        </w:rPr>
+        <w:t>s</w:t>
+      </w:r>
     </w:p>
     <w:p>
       <w:pPr>
@@ -241,14 +249,32 @@
         <w:t xml:space="preserve"> </w:t>
       </w:r>
       <w:r>
-        <w:t>Item cancellation</w:t>
-      </w:r>
-    </w:p>
-    <w:p>
-      <w:pPr>
-        <w:pStyle w:val="NoSpacing"/>
-        <w:numPr>
-          <w:ilvl w:val="0"/>
+        <w:t xml:space="preserve">Your </w:t>
+      </w:r>
+      <w:r>
+        <w:t>DOMAIN</w:t>
+      </w:r>
+      <w:r>
+        <w:t xml:space="preserve"> </w:t>
+      </w:r>
+      <w:r>
+        <w:t>o</w:t>
+      </w:r>
+      <w:r>
+        <w:t xml:space="preserve">rder </w:t>
+      </w:r>
+      <w:r>
+        <w:t>s</w:t>
+      </w:r>
+      <w:r>
+        <w:t>tatus</w:t>
+      </w:r>
+    </w:p>
+    <w:p>
+      <w:pPr>
+        <w:pStyle w:val="NoSpacing"/>
+        <w:numPr>
+          <w:ilvl w:val="1"/>
           <w:numId w:val="3"/>
         </w:numPr>
         <w:rPr>
@@ -256,6 +282,21 @@
         </w:rPr>
       </w:pPr>
       <w:r>
+        <w:t>Replace DOMAIN with the appropriate domain name, not including the www—i.e., guitarcenter.com.</w:t>
+      </w:r>
+    </w:p>
+    <w:p>
+      <w:pPr>
+        <w:pStyle w:val="NoSpacing"/>
+        <w:numPr>
+          <w:ilvl w:val="0"/>
+          <w:numId w:val="3"/>
+        </w:numPr>
+        <w:rPr>
+          <w:b/>
+        </w:rPr>
+      </w:pPr>
+      <w:r>
         <w:rPr>
           <w:b/>
         </w:rPr>
@@ -807,6 +848,7 @@
         </w:numPr>
       </w:pPr>
       <w:r>
+        <w:lastRenderedPageBreak/>
         <w:t>UNIT_PRICE</w:t>
       </w:r>
       <w:r>
@@ -849,7 +891,6 @@
         </w:numPr>
       </w:pPr>
       <w:r>
-        <w:lastRenderedPageBreak/>
         <w:t>KIT_ITEM_NAME</w:t>
       </w:r>
       <w:r>

</xml_diff>